<commit_message>
Agregar reporte de Jusnen al Reporte del ciclo 2
</commit_message>
<xml_diff>
--- a/tspi/ciclo-2/pm2/Reporte de Ciclo 2.docx
+++ b/tspi/ciclo-2/pm2/Reporte de Ciclo 2.docx
@@ -493,68 +493,185 @@
           <w:lang w:val="es-ES_tradnl"/>
         </w:rPr>
       </w:pPr>
+    </w:p>
+    <w:p>
+      <w:pPr>
+        <w:rPr>
+          <w:rFonts w:asciiTheme="majorHAnsi" w:hAnsiTheme="majorHAnsi"/>
+          <w:u w:val="single"/>
+          <w:lang w:val="es-ES_tradnl"/>
+        </w:rPr>
+      </w:pPr>
+    </w:p>
+    <w:p>
+      <w:pPr>
+        <w:rPr>
+          <w:rFonts w:asciiTheme="majorHAnsi" w:hAnsiTheme="majorHAnsi"/>
+          <w:u w:val="single"/>
+          <w:lang w:val="es-ES_tradnl"/>
+        </w:rPr>
+      </w:pPr>
+      <w:r>
+        <w:rPr>
+          <w:rFonts w:asciiTheme="majorHAnsi" w:hAnsiTheme="majorHAnsi"/>
+          <w:u w:val="single"/>
+          <w:lang w:val="es-ES_tradnl"/>
+        </w:rPr>
+        <w:lastRenderedPageBreak/>
+        <w:t>Planificación</w:t>
+      </w:r>
+    </w:p>
+    <w:p>
+      <w:pPr>
+        <w:rPr>
+          <w:rFonts w:asciiTheme="majorHAnsi" w:hAnsiTheme="majorHAnsi"/>
+          <w:u w:val="single"/>
+          <w:lang w:val="es-ES_tradnl"/>
+        </w:rPr>
+      </w:pPr>
+    </w:p>
+    <w:p>
+      <w:pPr>
+        <w:rPr>
+          <w:rFonts w:asciiTheme="majorHAnsi" w:hAnsiTheme="majorHAnsi"/>
+          <w:u w:val="single"/>
+          <w:lang w:val="es-ES_tradnl"/>
+        </w:rPr>
+      </w:pPr>
+      <w:r>
+        <w:rPr>
+          <w:rFonts w:asciiTheme="majorHAnsi" w:hAnsiTheme="majorHAnsi"/>
+          <w:u w:val="single"/>
+          <w:lang w:val="es-ES_tradnl"/>
+        </w:rPr>
+        <w:t>Calidad</w:t>
+      </w:r>
+    </w:p>
+    <w:p>
+      <w:pPr>
+        <w:rPr>
+          <w:lang w:val="es-DO"/>
+        </w:rPr>
+      </w:pPr>
+      <w:r>
+        <w:rPr>
+          <w:lang w:val="es-DO"/>
+        </w:rPr>
+        <w:t>En este ciclo, las actividades de cada rol se manejaron mejor, debido a la experiencia con el ciclo anterior.</w:t>
+      </w:r>
+    </w:p>
+    <w:p>
+      <w:pPr>
+        <w:rPr>
+          <w:lang w:val="es-DO"/>
+        </w:rPr>
+      </w:pPr>
+      <w:r>
+        <w:rPr>
+          <w:lang w:val="es-DO"/>
+        </w:rPr>
+        <w:t>Todos cumplieron con las asignaciones correspondientes en el tiempo establecido... es una forma de decir que nos estamos acercando a la meta.</w:t>
+      </w:r>
+    </w:p>
+    <w:p>
+      <w:pPr>
+        <w:rPr>
+          <w:lang w:val="es-DO"/>
+        </w:rPr>
+      </w:pPr>
+      <w:r>
+        <w:rPr>
+          <w:lang w:val="es-DO"/>
+        </w:rPr>
+        <w:t> </w:t>
+      </w:r>
+    </w:p>
+    <w:p>
+      <w:pPr>
+        <w:rPr>
+          <w:lang w:val="es-DO"/>
+        </w:rPr>
+      </w:pPr>
+      <w:r>
+        <w:rPr>
+          <w:lang w:val="es-DO"/>
+        </w:rPr>
+        <w:t>Por otro lado, existe una falta de interés en la opinión de algunos miembros del equipo, es decir, si uno de los miembros del equipo opina algo, debido a su tiempo, percance u opinión relacionado al proyecto, cada uno de los miembros del equipo debe tomar en cuenta y reajustar de forma tal que todos podamos cooperar en la reuniones...No creer que los demás son menos importantes y que si faltan no importan, porque todos estamos en este proyecto por un interés común y es el de completar el proyecto, y pasar el curso con buena calificación.</w:t>
+      </w:r>
+    </w:p>
+    <w:p>
+      <w:pPr>
+        <w:rPr>
+          <w:lang w:val="es-DO"/>
+        </w:rPr>
+      </w:pPr>
+      <w:r>
+        <w:rPr>
+          <w:lang w:val="es-DO"/>
+        </w:rPr>
+        <w:t> </w:t>
+      </w:r>
+    </w:p>
+    <w:p>
+      <w:pPr>
+        <w:rPr>
+          <w:lang w:val="es-DO"/>
+        </w:rPr>
+      </w:pPr>
+      <w:r>
+        <w:rPr>
+          <w:lang w:val="es-DO"/>
+        </w:rPr>
+        <w:t>Siento que el equipo debe lidiar con esta parte, porque aunque no afecte directamente el proyecto, de cierta manera afecta la relación de sus integrantes.</w:t>
+      </w:r>
+    </w:p>
+    <w:p>
+      <w:pPr>
+        <w:rPr>
+          <w:lang w:val="es-DO"/>
+        </w:rPr>
+      </w:pPr>
+      <w:r>
+        <w:rPr>
+          <w:lang w:val="es-DO"/>
+        </w:rPr>
+        <w:t>Considero que no se tiene bien claro la definición de lo que es un equipo "personas que interactúan, discuten y piensan de forma coordinada y cooperativa, unidas con un objetivo común".</w:t>
+      </w:r>
+    </w:p>
+    <w:p>
+      <w:pPr>
+        <w:rPr>
+          <w:lang w:val="es-DO"/>
+        </w:rPr>
+      </w:pPr>
+      <w:r>
+        <w:rPr>
+          <w:lang w:val="es-DO"/>
+        </w:rPr>
+        <w:t> </w:t>
+      </w:r>
+    </w:p>
+    <w:p>
+      <w:pPr>
+        <w:rPr>
+          <w:lang w:val="es-DO"/>
+        </w:rPr>
+      </w:pPr>
+      <w:r>
+        <w:rPr>
+          <w:lang w:val="es-DO"/>
+        </w:rPr>
+        <w:t>Ojo, con esto no quiero dejar dicho que una persona se va a recostar de los demas, a base de excusas, NO. Con esto quiero hacer saber que aunque la disponibilidad de cada persona varía dependiendo sus responsabilidades personales, pero cumple con las todas sus tareas asignadas en el tiempo correspondiente... esa persona es realmente importante</w:t>
+      </w:r>
+    </w:p>
+    <w:p>
+      <w:pPr>
+        <w:rPr>
+          <w:lang w:val="es-ES_tradnl"/>
+        </w:rPr>
+      </w:pPr>
       <w:bookmarkStart w:id="0" w:name="_GoBack"/>
       <w:bookmarkEnd w:id="0"/>
-    </w:p>
-    <w:p>
-      <w:pPr>
-        <w:rPr>
-          <w:rFonts w:asciiTheme="majorHAnsi" w:hAnsiTheme="majorHAnsi"/>
-          <w:u w:val="single"/>
-          <w:lang w:val="es-ES_tradnl"/>
-        </w:rPr>
-      </w:pPr>
-    </w:p>
-    <w:p>
-      <w:pPr>
-        <w:rPr>
-          <w:rFonts w:asciiTheme="majorHAnsi" w:hAnsiTheme="majorHAnsi"/>
-          <w:u w:val="single"/>
-          <w:lang w:val="es-ES_tradnl"/>
-        </w:rPr>
-      </w:pPr>
-      <w:r>
-        <w:rPr>
-          <w:rFonts w:asciiTheme="majorHAnsi" w:hAnsiTheme="majorHAnsi"/>
-          <w:u w:val="single"/>
-          <w:lang w:val="es-ES_tradnl"/>
-        </w:rPr>
-        <w:lastRenderedPageBreak/>
-        <w:t>Planificación</w:t>
-      </w:r>
-    </w:p>
-    <w:p>
-      <w:pPr>
-        <w:rPr>
-          <w:rFonts w:asciiTheme="majorHAnsi" w:hAnsiTheme="majorHAnsi"/>
-          <w:u w:val="single"/>
-          <w:lang w:val="es-ES_tradnl"/>
-        </w:rPr>
-      </w:pPr>
-    </w:p>
-    <w:p>
-      <w:pPr>
-        <w:rPr>
-          <w:rFonts w:asciiTheme="majorHAnsi" w:hAnsiTheme="majorHAnsi"/>
-          <w:u w:val="single"/>
-          <w:lang w:val="es-ES_tradnl"/>
-        </w:rPr>
-      </w:pPr>
-      <w:r>
-        <w:rPr>
-          <w:rFonts w:asciiTheme="majorHAnsi" w:hAnsiTheme="majorHAnsi"/>
-          <w:u w:val="single"/>
-          <w:lang w:val="es-ES_tradnl"/>
-        </w:rPr>
-        <w:t>Calidad</w:t>
-      </w:r>
-    </w:p>
-    <w:p>
-      <w:pPr>
-        <w:rPr>
-          <w:lang w:val="es-ES_tradnl"/>
-        </w:rPr>
-      </w:pPr>
     </w:p>
     <w:p>
       <w:pPr>

</xml_diff>